<commit_message>
calculated zdiffs for structures in hhomp
</commit_message>
<xml_diff>
--- a/june 2012 lab meeting/Things I could present at the lab meeting.docx
+++ b/june 2012 lab meeting/Things I could present at the lab meeting.docx
@@ -13,7 +13,7 @@
     </w:p>
     <w:p>
       <w:pPr>
-        <w:pStyle w:val="style22"/>
+        <w:pStyle w:val="style25"/>
         <w:numPr>
           <w:ilvl w:val="0"/>
           <w:numId w:val="1"/>
@@ -26,7 +26,7 @@
     </w:p>
     <w:p>
       <w:pPr>
-        <w:pStyle w:val="style22"/>
+        <w:pStyle w:val="style25"/>
         <w:numPr>
           <w:ilvl w:val="0"/>
           <w:numId w:val="1"/>
@@ -39,7 +39,7 @@
     </w:p>
     <w:p>
       <w:pPr>
-        <w:pStyle w:val="style22"/>
+        <w:pStyle w:val="style25"/>
         <w:numPr>
           <w:ilvl w:val="1"/>
           <w:numId w:val="1"/>
@@ -62,7 +62,7 @@
     </w:p>
     <w:p>
       <w:pPr>
-        <w:pStyle w:val="style22"/>
+        <w:pStyle w:val="style25"/>
         <w:numPr>
           <w:ilvl w:val="2"/>
           <w:numId w:val="1"/>
@@ -75,7 +75,7 @@
     </w:p>
     <w:p>
       <w:pPr>
-        <w:pStyle w:val="style22"/>
+        <w:pStyle w:val="style25"/>
         <w:numPr>
           <w:ilvl w:val="2"/>
           <w:numId w:val="1"/>
@@ -98,7 +98,7 @@
     </w:p>
     <w:p>
       <w:pPr>
-        <w:pStyle w:val="style22"/>
+        <w:pStyle w:val="style25"/>
         <w:numPr>
           <w:ilvl w:val="1"/>
           <w:numId w:val="1"/>
@@ -111,7 +111,7 @@
     </w:p>
     <w:p>
       <w:pPr>
-        <w:pStyle w:val="style22"/>
+        <w:pStyle w:val="style25"/>
         <w:numPr>
           <w:ilvl w:val="0"/>
           <w:numId w:val="1"/>
@@ -124,7 +124,7 @@
     </w:p>
     <w:p>
       <w:pPr>
-        <w:pStyle w:val="style22"/>
+        <w:pStyle w:val="style25"/>
         <w:numPr>
           <w:ilvl w:val="0"/>
           <w:numId w:val="1"/>
@@ -139,7 +139,7 @@
     </w:p>
     <w:p>
       <w:pPr>
-        <w:pStyle w:val="style22"/>
+        <w:pStyle w:val="style25"/>
         <w:numPr>
           <w:ilvl w:val="1"/>
           <w:numId w:val="1"/>
@@ -147,36 +147,12 @@
       </w:pPr>
       <w:r>
         <w:rPr/>
-        <w:t>So my presentation would be: BBTM40 z</w:t>
-      </w:r>
-      <w:r>
-        <w:rPr/>
-        <w:t>diff</w:t>
-      </w:r>
-      <w:r>
-        <w:rPr/>
-        <w:t xml:space="preserve"> results. Gonnet z</w:t>
-      </w:r>
-      <w:r>
-        <w:rPr/>
-        <w:t>zdiff</w:t>
-      </w:r>
-      <w:r>
-        <w:rPr/>
-        <w:t xml:space="preserve"> results. HHOMP alignment z</w:t>
-      </w:r>
-      <w:r>
-        <w:rPr/>
-        <w:t>diff</w:t>
-      </w:r>
-      <w:r>
-        <w:rPr/>
-        <w:t xml:space="preserve"> results.</w:t>
-      </w:r>
-    </w:p>
-    <w:p>
-      <w:pPr>
-        <w:pStyle w:val="style22"/>
+        <w:t>So my presentation would be: BBTM40 zdiff results. Gonnet zzdiff results. HHOMP alignment zdiff results.</w:t>
+      </w:r>
+    </w:p>
+    <w:p>
+      <w:pPr>
+        <w:pStyle w:val="style25"/>
         <w:numPr>
           <w:ilvl w:val="0"/>
           <w:numId w:val="1"/>
@@ -224,7 +200,7 @@
     </w:p>
     <w:p>
       <w:pPr>
-        <w:pStyle w:val="style22"/>
+        <w:pStyle w:val="style25"/>
         <w:numPr>
           <w:ilvl w:val="0"/>
           <w:numId w:val="2"/>
@@ -237,7 +213,7 @@
     </w:p>
     <w:p>
       <w:pPr>
-        <w:pStyle w:val="style22"/>
+        <w:pStyle w:val="style25"/>
         <w:numPr>
           <w:ilvl w:val="1"/>
           <w:numId w:val="2"/>
@@ -260,7 +236,7 @@
     </w:p>
     <w:p>
       <w:pPr>
-        <w:pStyle w:val="style22"/>
+        <w:pStyle w:val="style25"/>
         <w:numPr>
           <w:ilvl w:val="0"/>
           <w:numId w:val="2"/>
@@ -273,7 +249,7 @@
     </w:p>
     <w:p>
       <w:pPr>
-        <w:pStyle w:val="style22"/>
+        <w:pStyle w:val="style25"/>
         <w:numPr>
           <w:ilvl w:val="1"/>
           <w:numId w:val="2"/>
@@ -286,7 +262,7 @@
     </w:p>
     <w:p>
       <w:pPr>
-        <w:pStyle w:val="style22"/>
+        <w:pStyle w:val="style25"/>
         <w:numPr>
           <w:ilvl w:val="0"/>
           <w:numId w:val="2"/>
@@ -299,7 +275,7 @@
     </w:p>
     <w:p>
       <w:pPr>
-        <w:pStyle w:val="style22"/>
+        <w:pStyle w:val="style25"/>
         <w:numPr>
           <w:ilvl w:val="0"/>
           <w:numId w:val="2"/>
@@ -312,7 +288,7 @@
     </w:p>
     <w:p>
       <w:pPr>
-        <w:pStyle w:val="style22"/>
+        <w:pStyle w:val="style25"/>
         <w:numPr>
           <w:ilvl w:val="1"/>
           <w:numId w:val="2"/>
@@ -334,7 +310,7 @@
     </w:p>
     <w:p>
       <w:pPr>
-        <w:pStyle w:val="style22"/>
+        <w:pStyle w:val="style25"/>
         <w:numPr>
           <w:ilvl w:val="0"/>
           <w:numId w:val="3"/>
@@ -347,7 +323,7 @@
     </w:p>
     <w:p>
       <w:pPr>
-        <w:pStyle w:val="style22"/>
+        <w:pStyle w:val="style25"/>
         <w:numPr>
           <w:ilvl w:val="1"/>
           <w:numId w:val="3"/>
@@ -360,7 +336,7 @@
     </w:p>
     <w:p>
       <w:pPr>
-        <w:pStyle w:val="style22"/>
+        <w:pStyle w:val="style25"/>
         <w:numPr>
           <w:ilvl w:val="2"/>
           <w:numId w:val="3"/>
@@ -373,7 +349,7 @@
     </w:p>
     <w:p>
       <w:pPr>
-        <w:pStyle w:val="style22"/>
+        <w:pStyle w:val="style25"/>
         <w:numPr>
           <w:ilvl w:val="1"/>
           <w:numId w:val="3"/>
@@ -392,7 +368,7 @@
     </w:p>
     <w:p>
       <w:pPr>
-        <w:pStyle w:val="style22"/>
+        <w:pStyle w:val="style25"/>
         <w:numPr>
           <w:ilvl w:val="2"/>
           <w:numId w:val="3"/>
@@ -411,7 +387,7 @@
     </w:p>
     <w:p>
       <w:pPr>
-        <w:pStyle w:val="style22"/>
+        <w:pStyle w:val="style25"/>
         <w:numPr>
           <w:ilvl w:val="0"/>
           <w:numId w:val="3"/>
@@ -424,7 +400,7 @@
     </w:p>
     <w:p>
       <w:pPr>
-        <w:pStyle w:val="style22"/>
+        <w:pStyle w:val="style25"/>
         <w:numPr>
           <w:ilvl w:val="1"/>
           <w:numId w:val="3"/>
@@ -437,7 +413,7 @@
     </w:p>
     <w:p>
       <w:pPr>
-        <w:pStyle w:val="style22"/>
+        <w:pStyle w:val="style25"/>
         <w:numPr>
           <w:ilvl w:val="2"/>
           <w:numId w:val="3"/>
@@ -467,7 +443,7 @@
     </w:p>
     <w:p>
       <w:pPr>
-        <w:pStyle w:val="style22"/>
+        <w:pStyle w:val="style25"/>
         <w:numPr>
           <w:ilvl w:val="0"/>
           <w:numId w:val="4"/>
@@ -480,7 +456,7 @@
     </w:p>
     <w:p>
       <w:pPr>
-        <w:pStyle w:val="style22"/>
+        <w:pStyle w:val="style25"/>
         <w:numPr>
           <w:ilvl w:val="1"/>
           <w:numId w:val="4"/>
@@ -493,7 +469,7 @@
     </w:p>
     <w:p>
       <w:pPr>
-        <w:pStyle w:val="style22"/>
+        <w:pStyle w:val="style25"/>
         <w:numPr>
           <w:ilvl w:val="0"/>
           <w:numId w:val="4"/>
@@ -506,7 +482,7 @@
     </w:p>
     <w:p>
       <w:pPr>
-        <w:pStyle w:val="style22"/>
+        <w:pStyle w:val="style25"/>
         <w:numPr>
           <w:ilvl w:val="1"/>
           <w:numId w:val="4"/>
@@ -528,7 +504,7 @@
     </w:p>
     <w:p>
       <w:pPr>
-        <w:pStyle w:val="style22"/>
+        <w:pStyle w:val="style25"/>
         <w:numPr>
           <w:ilvl w:val="0"/>
           <w:numId w:val="5"/>
@@ -541,7 +517,7 @@
     </w:p>
     <w:p>
       <w:pPr>
-        <w:pStyle w:val="style22"/>
+        <w:pStyle w:val="style25"/>
         <w:numPr>
           <w:ilvl w:val="0"/>
           <w:numId w:val="5"/>
@@ -564,7 +540,7 @@
     </w:p>
     <w:p>
       <w:pPr>
-        <w:pStyle w:val="style22"/>
+        <w:pStyle w:val="style25"/>
         <w:numPr>
           <w:ilvl w:val="0"/>
           <w:numId w:val="5"/>
@@ -614,7 +590,7 @@
     </w:p>
     <w:p>
       <w:pPr>
-        <w:pStyle w:val="style22"/>
+        <w:pStyle w:val="style25"/>
         <w:numPr>
           <w:ilvl w:val="0"/>
           <w:numId w:val="6"/>
@@ -629,7 +605,7 @@
     </w:p>
     <w:p>
       <w:pPr>
-        <w:pStyle w:val="style22"/>
+        <w:pStyle w:val="style25"/>
         <w:numPr>
           <w:ilvl w:val="0"/>
           <w:numId w:val="6"/>
@@ -644,7 +620,7 @@
     </w:p>
     <w:p>
       <w:pPr>
-        <w:pStyle w:val="style22"/>
+        <w:pStyle w:val="style25"/>
         <w:numPr>
           <w:ilvl w:val="0"/>
           <w:numId w:val="6"/>
@@ -659,7 +635,7 @@
     </w:p>
     <w:p>
       <w:pPr>
-        <w:pStyle w:val="style22"/>
+        <w:pStyle w:val="style25"/>
         <w:numPr>
           <w:ilvl w:val="0"/>
           <w:numId w:val="6"/>
@@ -674,7 +650,7 @@
     </w:p>
     <w:p>
       <w:pPr>
-        <w:pStyle w:val="style22"/>
+        <w:pStyle w:val="style25"/>
         <w:numPr>
           <w:ilvl w:val="0"/>
           <w:numId w:val="6"/>
@@ -698,7 +674,7 @@
     </w:p>
     <w:p>
       <w:pPr>
-        <w:pStyle w:val="style22"/>
+        <w:pStyle w:val="style25"/>
         <w:numPr>
           <w:ilvl w:val="0"/>
           <w:numId w:val="7"/>
@@ -711,7 +687,7 @@
     </w:p>
     <w:p>
       <w:pPr>
-        <w:pStyle w:val="style22"/>
+        <w:pStyle w:val="style25"/>
         <w:numPr>
           <w:ilvl w:val="0"/>
           <w:numId w:val="7"/>
@@ -768,7 +744,7 @@
     </w:p>
     <w:p>
       <w:pPr>
-        <w:pStyle w:val="style22"/>
+        <w:pStyle w:val="style25"/>
         <w:numPr>
           <w:ilvl w:val="0"/>
           <w:numId w:val="8"/>
@@ -797,7 +773,7 @@
     </w:p>
     <w:p>
       <w:pPr>
-        <w:pStyle w:val="style22"/>
+        <w:pStyle w:val="style25"/>
         <w:numPr>
           <w:ilvl w:val="0"/>
           <w:numId w:val="8"/>
@@ -839,7 +815,7 @@
     </w:p>
     <w:p>
       <w:pPr>
-        <w:pStyle w:val="style22"/>
+        <w:pStyle w:val="style25"/>
         <w:numPr>
           <w:ilvl w:val="0"/>
           <w:numId w:val="9"/>
@@ -847,20 +823,12 @@
       </w:pPr>
       <w:r>
         <w:rPr/>
-        <w:t>Rewrite the z</w:t>
-      </w:r>
-      <w:r>
-        <w:rPr/>
-        <w:t>diff</w:t>
-      </w:r>
-      <w:r>
-        <w:rPr/>
-        <w:t xml:space="preserve"> calculator</w:t>
-      </w:r>
-    </w:p>
-    <w:p>
-      <w:pPr>
-        <w:pStyle w:val="style22"/>
+        <w:t>Rewrite the zdiff calculator</w:t>
+      </w:r>
+    </w:p>
+    <w:p>
+      <w:pPr>
+        <w:pStyle w:val="style25"/>
         <w:numPr>
           <w:ilvl w:val="0"/>
           <w:numId w:val="9"/>
@@ -873,7 +841,7 @@
     </w:p>
     <w:p>
       <w:pPr>
-        <w:pStyle w:val="style22"/>
+        <w:pStyle w:val="style25"/>
         <w:numPr>
           <w:ilvl w:val="0"/>
           <w:numId w:val="9"/>
@@ -886,7 +854,7 @@
     </w:p>
     <w:p>
       <w:pPr>
-        <w:pStyle w:val="style22"/>
+        <w:pStyle w:val="style25"/>
         <w:numPr>
           <w:ilvl w:val="0"/>
           <w:numId w:val="9"/>
@@ -899,7 +867,7 @@
     </w:p>
     <w:p>
       <w:pPr>
-        <w:pStyle w:val="style22"/>
+        <w:pStyle w:val="style25"/>
         <w:numPr>
           <w:ilvl w:val="0"/>
           <w:numId w:val="9"/>
@@ -912,7 +880,7 @@
     </w:p>
     <w:p>
       <w:pPr>
-        <w:pStyle w:val="style22"/>
+        <w:pStyle w:val="style25"/>
         <w:numPr>
           <w:ilvl w:val="0"/>
           <w:numId w:val="9"/>
@@ -920,33 +888,25 @@
       </w:pPr>
       <w:r>
         <w:rPr/>
-        <w:t>Modify zdiff calculator so that it can map bulk input to bulk output of z</w:t>
-      </w:r>
-      <w:r>
-        <w:rPr/>
-        <w:t>diff</w:t>
-      </w:r>
-      <w:r>
-        <w:rPr/>
-        <w:t xml:space="preserve"> reports and structures with b-factors and seq identity</w:t>
-      </w:r>
-    </w:p>
-    <w:p>
-      <w:pPr>
-        <w:pStyle w:val="style22"/>
-        <w:numPr>
-          <w:ilvl w:val="1"/>
+        <w:t>Modify zdiff calculator so that it can map bulk input to bulk output of zdiff reports</w:t>
+      </w:r>
+    </w:p>
+    <w:p>
+      <w:pPr>
+        <w:pStyle w:val="style25"/>
+        <w:numPr>
+          <w:ilvl w:val="0"/>
           <w:numId w:val="9"/>
         </w:numPr>
       </w:pPr>
       <w:r>
         <w:rPr/>
-        <w:t>make the b-factors a really narrow range - like, 3. Or 1. So that instead of having to get average zdiff over the right selections you can look at it.</w:t>
-      </w:r>
-    </w:p>
-    <w:p>
-      <w:pPr>
-        <w:pStyle w:val="style22"/>
+        <w:t>Run the pairs through the script with the Swiss-PDBViewer alignments</w:t>
+      </w:r>
+    </w:p>
+    <w:p>
+      <w:pPr>
+        <w:pStyle w:val="style25"/>
         <w:numPr>
           <w:ilvl w:val="0"/>
           <w:numId w:val="9"/>
@@ -954,25 +914,25 @@
       </w:pPr>
       <w:r>
         <w:rPr/>
-        <w:t>Run the pairs through the script with the Swiss-PDBViewer alignments</w:t>
-      </w:r>
-    </w:p>
-    <w:p>
-      <w:pPr>
-        <w:pStyle w:val="style22"/>
-        <w:numPr>
-          <w:ilvl w:val="1"/>
+        <w:t>Output zdiffs as files, and write a colorizing script that can read them</w:t>
+      </w:r>
+    </w:p>
+    <w:p>
+      <w:pPr>
+        <w:pStyle w:val="style25"/>
+        <w:numPr>
+          <w:ilvl w:val="0"/>
           <w:numId w:val="9"/>
         </w:numPr>
       </w:pPr>
       <w:r>
         <w:rPr/>
-        <w:t>glob and itertools.combinations to make the filename pairs</w:t>
-      </w:r>
-    </w:p>
-    <w:p>
-      <w:pPr>
-        <w:pStyle w:val="style22"/>
+        <w:t>Learn how to delete residues from a PDB structure</w:t>
+      </w:r>
+    </w:p>
+    <w:p>
+      <w:pPr>
+        <w:pStyle w:val="style25"/>
         <w:numPr>
           <w:ilvl w:val="0"/>
           <w:numId w:val="9"/>
@@ -980,12 +940,52 @@
       </w:pPr>
       <w:r>
         <w:rPr/>
+        <w:t xml:space="preserve">Add an autodeletion step that kills the first right amount of residues in an alignment </w:t>
+      </w:r>
+    </w:p>
+    <w:p>
+      <w:pPr>
+        <w:pStyle w:val="style25"/>
+        <w:numPr>
+          <w:ilvl w:val="0"/>
+          <w:numId w:val="9"/>
+        </w:numPr>
+      </w:pPr>
+      <w:r>
+        <w:rPr/>
+        <w:t xml:space="preserve">Test the zdiff of at </w:t>
+      </w:r>
+      <w:r>
+        <w:rPr>
+          <w:i/>
+          <w:iCs/>
+        </w:rPr>
+        <w:t>least</w:t>
+      </w:r>
+      <w:r>
+        <w:rPr>
+          <w:i w:val="off"/>
+          <w:iCs w:val="off"/>
+        </w:rPr>
+        <w:t xml:space="preserve"> one residue by hand</w:t>
+      </w:r>
+    </w:p>
+    <w:p>
+      <w:pPr>
+        <w:pStyle w:val="style25"/>
+        <w:numPr>
+          <w:ilvl w:val="0"/>
+          <w:numId w:val="9"/>
+        </w:numPr>
+      </w:pPr>
+      <w:r>
+        <w:rPr/>
         <w:t>Pratice talk, write script of talk</w:t>
       </w:r>
     </w:p>
     <w:p>
       <w:pPr>
-        <w:pStyle w:val="style22"/>
+        <w:pStyle w:val="style25"/>
         <w:numPr>
           <w:ilvl w:val="0"/>
           <w:numId w:val="9"/>
@@ -998,7 +998,7 @@
     </w:p>
     <w:p>
       <w:pPr>
-        <w:pStyle w:val="style22"/>
+        <w:pStyle w:val="style25"/>
         <w:numPr>
           <w:ilvl w:val="0"/>
           <w:numId w:val="9"/>
@@ -1011,7 +1011,7 @@
     </w:p>
     <w:p>
       <w:pPr>
-        <w:pStyle w:val="style22"/>
+        <w:pStyle w:val="style25"/>
         <w:numPr>
           <w:ilvl w:val="0"/>
           <w:numId w:val="9"/>
@@ -1025,6 +1025,13 @@
     <w:p>
       <w:pPr>
         <w:pStyle w:val="style0"/>
+        <w:jc w:val="left"/>
+        <w:widowControl/>
+        <w:tabs>
+          <w:tab w:leader="none" w:pos="709" w:val="left"/>
+        </w:tabs>
+        <w:suppressAutoHyphens w:val="true"/>
+        <w:spacing w:after="200" w:before="0" w:line="276" w:lineRule="atLeast"/>
       </w:pPr>
       <w:r>
         <w:rPr/>
@@ -2066,7 +2073,7 @@
       <w:spacing w:after="200" w:before="0" w:line="276" w:lineRule="atLeast"/>
     </w:pPr>
     <w:rPr>
-      <w:color w:val="auto"/>
+      <w:color w:val="00000A"/>
       <w:sz w:val="22"/>
       <w:szCs w:val="22"/>
       <w:rFonts w:ascii="Calibri" w:cs="" w:eastAsia="DejaVu Sans" w:hAnsi="Calibri"/>
@@ -2081,14 +2088,33 @@
   <w:style w:styleId="style16" w:type="character">
     <w:name w:val="ListLabel 1"/>
     <w:next w:val="style16"/>
+    <w:rPr/>
+  </w:style>
+  <w:style w:styleId="style17" w:type="character">
+    <w:name w:val="ListLabel 2"/>
+    <w:next w:val="style17"/>
+    <w:rPr>
+      <w:rFonts w:cs="Symbol"/>
+    </w:rPr>
+  </w:style>
+  <w:style w:styleId="style18" w:type="character">
+    <w:name w:val="ListLabel 3"/>
+    <w:next w:val="style18"/>
     <w:rPr>
       <w:rFonts w:cs="Courier New"/>
     </w:rPr>
   </w:style>
-  <w:style w:styleId="style17" w:type="paragraph">
+  <w:style w:styleId="style19" w:type="character">
+    <w:name w:val="ListLabel 4"/>
+    <w:next w:val="style19"/>
+    <w:rPr>
+      <w:rFonts w:cs="Wingdings"/>
+    </w:rPr>
+  </w:style>
+  <w:style w:styleId="style20" w:type="paragraph">
     <w:name w:val="Heading"/>
     <w:basedOn w:val="style0"/>
-    <w:next w:val="style18"/>
+    <w:next w:val="style21"/>
     <w:pPr>
       <w:keepNext/>
       <w:spacing w:after="120" w:before="240"/>
@@ -2099,26 +2125,26 @@
       <w:rFonts w:ascii="Liberation Sans" w:cs="DejaVu Sans" w:eastAsia="DejaVu Sans" w:hAnsi="Liberation Sans"/>
     </w:rPr>
   </w:style>
-  <w:style w:styleId="style18" w:type="paragraph">
+  <w:style w:styleId="style21" w:type="paragraph">
     <w:name w:val="Text body"/>
     <w:basedOn w:val="style0"/>
-    <w:next w:val="style18"/>
+    <w:next w:val="style21"/>
     <w:pPr>
       <w:spacing w:after="120" w:before="0"/>
     </w:pPr>
     <w:rPr/>
   </w:style>
-  <w:style w:styleId="style19" w:type="paragraph">
+  <w:style w:styleId="style22" w:type="paragraph">
     <w:name w:val="List"/>
-    <w:basedOn w:val="style18"/>
-    <w:next w:val="style19"/>
+    <w:basedOn w:val="style21"/>
+    <w:next w:val="style22"/>
     <w:pPr/>
     <w:rPr/>
   </w:style>
-  <w:style w:styleId="style20" w:type="paragraph">
+  <w:style w:styleId="style23" w:type="paragraph">
     <w:name w:val="Caption"/>
     <w:basedOn w:val="style0"/>
-    <w:next w:val="style20"/>
+    <w:next w:val="style23"/>
     <w:pPr>
       <w:suppressLineNumbers/>
       <w:spacing w:after="120" w:before="120"/>
@@ -2130,19 +2156,19 @@
       <w:iCs/>
     </w:rPr>
   </w:style>
-  <w:style w:styleId="style21" w:type="paragraph">
+  <w:style w:styleId="style24" w:type="paragraph">
     <w:name w:val="Index"/>
     <w:basedOn w:val="style0"/>
-    <w:next w:val="style21"/>
+    <w:next w:val="style24"/>
     <w:pPr>
       <w:suppressLineNumbers/>
     </w:pPr>
     <w:rPr/>
   </w:style>
-  <w:style w:styleId="style22" w:type="paragraph">
+  <w:style w:styleId="style25" w:type="paragraph">
     <w:name w:val="List Paragraph"/>
     <w:basedOn w:val="style0"/>
-    <w:next w:val="style22"/>
+    <w:next w:val="style25"/>
     <w:pPr/>
     <w:rPr/>
   </w:style>

</xml_diff>